<commit_message>
Add Notes Back In
</commit_message>
<xml_diff>
--- a/lab1-2/writeup1-2.docx
+++ b/lab1-2/writeup1-2.docx
@@ -62,8 +62,30 @@
         <w:rPr>
           <w:rFonts w:ascii="CMR10" w:hAnsi="CMR10" w:cs="CMR10"/>
         </w:rPr>
-        <w:t>Malcolm Craney, Dylan Halland, Owen Kehlenbeck</w:t>
-      </w:r>
+        <w:t xml:space="preserve">Malcolm Craney, Dylan </w:t>
+      </w:r>
+      <w:proofErr w:type="spellStart"/>
+      <w:r>
+        <w:rPr>
+          <w:rFonts w:ascii="CMR10" w:hAnsi="CMR10" w:cs="CMR10"/>
+        </w:rPr>
+        <w:t>Halland</w:t>
+      </w:r>
+      <w:proofErr w:type="spellEnd"/>
+      <w:r>
+        <w:rPr>
+          <w:rFonts w:ascii="CMR10" w:hAnsi="CMR10" w:cs="CMR10"/>
+        </w:rPr>
+        <w:t xml:space="preserve">, Owen </w:t>
+      </w:r>
+      <w:proofErr w:type="spellStart"/>
+      <w:r>
+        <w:rPr>
+          <w:rFonts w:ascii="CMR10" w:hAnsi="CMR10" w:cs="CMR10"/>
+        </w:rPr>
+        <w:t>Kehlenbeck</w:t>
+      </w:r>
+      <w:proofErr w:type="spellEnd"/>
     </w:p>
     <w:p>
       <w:pPr>
@@ -201,19 +223,7 @@
         <w:rPr>
           <w:rFonts w:ascii="CMR10" w:hAnsi="CMR10" w:cs="CMR10"/>
         </w:rPr>
-        <w:t xml:space="preserve">** </w:t>
-      </w:r>
-      <w:r>
-        <w:rPr>
-          <w:rFonts w:ascii="CMR10" w:hAnsi="CMR10" w:cs="CMR10"/>
-        </w:rPr>
-        <w:t>Decisions you made on how to modify your Part 1 code to accommodate new input data.</w:t>
-      </w:r>
-      <w:r>
-        <w:rPr>
-          <w:rFonts w:ascii="CMR10" w:hAnsi="CMR10" w:cs="CMR10"/>
-        </w:rPr>
-        <w:t xml:space="preserve"> **</w:t>
+        <w:t>** Decisions you made on how to modify your Part 1 code to accommodate new input data. **</w:t>
       </w:r>
     </w:p>
     <w:p>
@@ -232,8 +242,6 @@
         </w:rPr>
         <w:t>When I looked over this part of the assignment, I knew we needed a way to relate a Teacher and a Student to one another. I noticed the only attribute they shared was classroom. Thus, I changed the parsing logic for students to create a dictionary that maps a classroom to a list of students that all have class in that classroom. I also added new parsing logic for teachers.txt, that maps a classroom to the teacher that teaches it. The old commands didn’t require much change, they just now looked through the appropriate dictionary values instead of the list of students.</w:t>
       </w:r>
-      <w:bookmarkStart w:id="0" w:name="_GoBack"/>
-      <w:bookmarkEnd w:id="0"/>
     </w:p>
     <w:p>
       <w:pPr>
@@ -320,13 +328,7 @@
         <w:rPr>
           <w:rFonts w:ascii="CMR10" w:hAnsi="CMR10" w:cs="CMR10"/>
         </w:rPr>
-        <w:t>NR1</w:t>
-      </w:r>
-      <w:r>
-        <w:rPr>
-          <w:rFonts w:ascii="CMR10" w:hAnsi="CMR10" w:cs="CMR10"/>
-        </w:rPr>
-        <w:t xml:space="preserve">: </w:t>
+        <w:t xml:space="preserve">NR1: </w:t>
       </w:r>
       <w:r>
         <w:rPr>
@@ -607,6 +609,59 @@
           <w:rFonts w:ascii="CMR10" w:hAnsi="CMR10" w:cs="CMR10"/>
         </w:rPr>
       </w:pPr>
+      <w:r>
+        <w:rPr>
+          <w:rFonts w:ascii="CMR10" w:hAnsi="CMR10" w:cs="CMR10"/>
+        </w:rPr>
+        <w:t>R4, R5, R6, R12, NR1, NR2 – Malcolm, 0.5 hours, 0 bugs found</w:t>
+      </w:r>
+    </w:p>
+    <w:p>
+      <w:pPr>
+        <w:autoSpaceDE w:val="0"/>
+        <w:autoSpaceDN w:val="0"/>
+        <w:adjustRightInd w:val="0"/>
+        <w:spacing w:after="0" w:line="240" w:lineRule="auto"/>
+        <w:rPr>
+          <w:rFonts w:ascii="CMR10" w:hAnsi="CMR10" w:cs="CMR10"/>
+        </w:rPr>
+      </w:pPr>
+      <w:r>
+        <w:rPr>
+          <w:rFonts w:ascii="CMR10" w:hAnsi="CMR10" w:cs="CMR10"/>
+        </w:rPr>
+        <w:t>R8, R11, E1, NR3, NR4 – Dylan, 0.5 hours, 0 bugs found</w:t>
+      </w:r>
+    </w:p>
+    <w:p>
+      <w:pPr>
+        <w:autoSpaceDE w:val="0"/>
+        <w:autoSpaceDN w:val="0"/>
+        <w:adjustRightInd w:val="0"/>
+        <w:spacing w:after="0" w:line="240" w:lineRule="auto"/>
+        <w:rPr>
+          <w:rFonts w:ascii="CMR10" w:hAnsi="CMR10" w:cs="CMR10"/>
+        </w:rPr>
+      </w:pPr>
+      <w:r>
+        <w:rPr>
+          <w:rFonts w:ascii="CMR10" w:hAnsi="CMR10" w:cs="CMR10"/>
+        </w:rPr>
+        <w:t>R7, R9, R10, E1, NR5 – Owen, 0.5 hours, 0 bugs found</w:t>
+      </w:r>
+    </w:p>
+    <w:p>
+      <w:pPr>
+        <w:autoSpaceDE w:val="0"/>
+        <w:autoSpaceDN w:val="0"/>
+        <w:adjustRightInd w:val="0"/>
+        <w:spacing w:after="0" w:line="240" w:lineRule="auto"/>
+        <w:rPr>
+          <w:rFonts w:ascii="CMR10" w:hAnsi="CMR10" w:cs="CMR10"/>
+        </w:rPr>
+      </w:pPr>
+      <w:bookmarkStart w:id="0" w:name="_GoBack"/>
+      <w:bookmarkEnd w:id="0"/>
     </w:p>
     <w:p>
       <w:pPr>
@@ -718,6 +773,7 @@
         <w:rPr>
           <w:rFonts w:ascii="CMR10" w:hAnsi="CMR10" w:cs="CMR10"/>
         </w:rPr>
+        <w:lastRenderedPageBreak/>
         <w:t>CRT (Teachers in classroom)</w:t>
       </w:r>
     </w:p>
@@ -763,7 +819,6 @@
         <w:rPr>
           <w:rFonts w:ascii="CMR10" w:hAnsi="CMR10" w:cs="CMR10"/>
         </w:rPr>
-        <w:lastRenderedPageBreak/>
         <w:t>GT (Teachers for grade)</w:t>
       </w:r>
     </w:p>

</xml_diff>